<commit_message>
adding to user reqs
</commit_message>
<xml_diff>
--- a/Documents for report/Requirements updated and consolidated.docx
+++ b/Documents for report/Requirements updated and consolidated.docx
@@ -151,7 +151,10 @@
         <w:spacing w:after="160" w:line="259" w:lineRule="auto"/>
       </w:pPr>
       <w:r>
-        <w:t>It should be intuitive/accessible to less technically minded users.</w:t>
+        <w:t xml:space="preserve">It should be intuitive and </w:t>
+      </w:r>
+      <w:r>
+        <w:t>accessible to less technically minded users.</w:t>
       </w:r>
     </w:p>
     <w:p>
@@ -203,9 +206,24 @@
     </w:p>
     <w:p>
       <w:pPr>
+        <w:pStyle w:val="ListParagraph"/>
+        <w:numPr>
+          <w:ilvl w:val="0"/>
+          <w:numId w:val="4"/>
+        </w:numPr>
         <w:spacing w:after="160" w:line="259" w:lineRule="auto"/>
       </w:pPr>
       <w:r>
+        <w:t>See more on stakeholders document and diagram.</w:t>
+      </w:r>
+      <w:bookmarkStart w:id="0" w:name="_GoBack"/>
+      <w:bookmarkEnd w:id="0"/>
+    </w:p>
+    <w:p>
+      <w:pPr>
+        <w:spacing w:after="160" w:line="259" w:lineRule="auto"/>
+      </w:pPr>
+      <w:r>
         <w:t>Interacting systems</w:t>
       </w:r>
     </w:p>
@@ -221,6 +239,9 @@
       <w:r>
         <w:t>Payment system</w:t>
       </w:r>
+      <w:r>
+        <w:t>/</w:t>
+      </w:r>
     </w:p>
     <w:p>
       <w:pPr>
@@ -233,6 +254,9 @@
       </w:pPr>
       <w:r>
         <w:t>Augmented reality system (core functionality of the app)</w:t>
+      </w:r>
+      <w:r>
+        <w:t>/</w:t>
       </w:r>
     </w:p>
     <w:p>
@@ -313,6 +337,9 @@
         <w:lastRenderedPageBreak/>
         <w:t>What the System should do</w:t>
       </w:r>
+      <w:r>
+        <w:t>?</w:t>
+      </w:r>
     </w:p>
     <w:p/>
     <w:p>
@@ -385,6 +412,18 @@
         <w:t>It should run on tablets and large phones.</w:t>
       </w:r>
     </w:p>
+    <w:p>
+      <w:pPr>
+        <w:pStyle w:val="ListParagraph"/>
+        <w:numPr>
+          <w:ilvl w:val="0"/>
+          <w:numId w:val="9"/>
+        </w:numPr>
+      </w:pPr>
+      <w:r>
+        <w:t>It will only run on either iOS or Android (TBD).</w:t>
+      </w:r>
+    </w:p>
     <w:p/>
     <w:p>
       <w:r>
@@ -428,7 +467,13 @@
         <w:t>Data will be collected on things such as: average spend, age g</w:t>
       </w:r>
       <w:r>
-        <w:t xml:space="preserve">roups of users, number of repeat customers </w:t>
+        <w:t>roups of users, number of repeat customers</w:t>
+      </w:r>
+      <w:r>
+        <w:t>, furniture trends</w:t>
+      </w:r>
+      <w:r>
+        <w:t xml:space="preserve"> </w:t>
       </w:r>
       <w:r>
         <w:t>etc.</w:t>
@@ -454,7 +499,7 @@
         </w:numPr>
       </w:pPr>
       <w:r>
-        <w:t>A</w:t>
+        <w:t>There will be a sharing aspect of this app, primarily between the user and decorator but also if the user chooses to make their design public they may.</w:t>
       </w:r>
     </w:p>
     <w:p>
@@ -466,25 +511,13 @@
         </w:numPr>
       </w:pPr>
       <w:r>
-        <w:t>B</w:t>
-      </w:r>
-    </w:p>
-    <w:p>
-      <w:pPr>
-        <w:pStyle w:val="ListParagraph"/>
-        <w:numPr>
-          <w:ilvl w:val="0"/>
-          <w:numId w:val="10"/>
-        </w:numPr>
-      </w:pPr>
-      <w:r>
-        <w:t>C</w:t>
+        <w:t>In order for useful discussions to be had between user and decorator the data must be accurately synced between the two.</w:t>
       </w:r>
     </w:p>
     <w:p/>
     <w:p>
       <w:r>
-        <w:t>Organisational factors</w:t>
+        <w:t>User-experience</w:t>
       </w:r>
     </w:p>
     <w:p/>
@@ -497,7 +530,7 @@
         </w:numPr>
       </w:pPr>
       <w:r>
-        <w:t>Any??</w:t>
+        <w:t>The app should be intuitive and frustration-free.</w:t>
       </w:r>
     </w:p>
     <w:p>
@@ -509,7 +542,13 @@
         </w:numPr>
       </w:pPr>
       <w:r>
-        <w:t>I don t know</w:t>
+        <w:t xml:space="preserve">It should be an enjoyable experience to play around with how the </w:t>
+      </w:r>
+      <w:r>
+        <w:t>user’s</w:t>
+      </w:r>
+      <w:r>
+        <w:t xml:space="preserve"> space looks with different designs.</w:t>
       </w:r>
     </w:p>
     <w:p/>
@@ -540,6 +579,21 @@
         </w:numPr>
       </w:pPr>
       <w:r>
+        <w:t>Not decided yet – android vs iOS.</w:t>
+      </w:r>
+      <w:r>
+        <w:t xml:space="preserve"> To be updated.</w:t>
+      </w:r>
+    </w:p>
+    <w:p>
+      <w:pPr>
+        <w:pStyle w:val="ListParagraph"/>
+        <w:numPr>
+          <w:ilvl w:val="0"/>
+          <w:numId w:val="12"/>
+        </w:numPr>
+      </w:pPr>
+      <w:r>
         <w:t>How realistic will the AR be able to be while not looking clunky and allowing a high level of user interaction?</w:t>
       </w:r>
     </w:p>
@@ -561,6 +615,9 @@
       <w:r>
         <w:t>Payment system/card verification</w:t>
       </w:r>
+      <w:r>
+        <w:t>.</w:t>
+      </w:r>
     </w:p>
     <w:p>
       <w:pPr>
@@ -573,8 +630,18 @@
       <w:r>
         <w:t>Open source augmented reality code libraries?</w:t>
       </w:r>
-      <w:bookmarkStart w:id="0" w:name="_GoBack"/>
-      <w:bookmarkEnd w:id="0"/>
+    </w:p>
+    <w:p>
+      <w:pPr>
+        <w:pStyle w:val="ListParagraph"/>
+        <w:numPr>
+          <w:ilvl w:val="0"/>
+          <w:numId w:val="13"/>
+        </w:numPr>
+      </w:pPr>
+      <w:r>
+        <w:t>Mobile app libraries.</w:t>
+      </w:r>
     </w:p>
     <w:sectPr>
       <w:pgSz w:w="11906" w:h="16838"/>

</xml_diff>

<commit_message>
added stuff to reqs
</commit_message>
<xml_diff>
--- a/Documents for report/Requirements updated and consolidated.docx
+++ b/Documents for report/Requirements updated and consolidated.docx
@@ -394,201 +394,213 @@
         </w:numPr>
       </w:pPr>
       <w:r>
-        <w:t>Allow the user to locate and filter decorating companies to find the right team for the job.</w:t>
-      </w:r>
-    </w:p>
-    <w:p/>
-    <w:p>
-      <w:r>
-        <w:t>Constraints on the System</w:t>
-      </w:r>
-    </w:p>
-    <w:p/>
-    <w:p>
-      <w:pPr>
-        <w:pStyle w:val="ListParagraph"/>
-        <w:numPr>
-          <w:ilvl w:val="0"/>
-          <w:numId w:val="9"/>
-        </w:numPr>
-      </w:pPr>
-      <w:r>
-        <w:t>It should run on tablets and large phones.</w:t>
-      </w:r>
-    </w:p>
-    <w:p>
-      <w:pPr>
-        <w:pStyle w:val="ListParagraph"/>
-        <w:numPr>
-          <w:ilvl w:val="0"/>
-          <w:numId w:val="9"/>
-        </w:numPr>
-      </w:pPr>
-      <w:r>
-        <w:t>It will initially be coded to run on Android.</w:t>
-      </w:r>
-    </w:p>
-    <w:p/>
-    <w:p>
-      <w:r>
-        <w:t>Data</w:t>
-      </w:r>
-    </w:p>
-    <w:p/>
-    <w:p>
-      <w:pPr>
-        <w:pStyle w:val="ListParagraph"/>
-        <w:numPr>
-          <w:ilvl w:val="0"/>
-          <w:numId w:val="9"/>
-        </w:numPr>
-      </w:pPr>
-      <w:r>
-        <w:t>Review/rating data on decorators will be non-volatile, accurate and up to date.</w:t>
-      </w:r>
-    </w:p>
-    <w:p>
-      <w:pPr>
-        <w:pStyle w:val="ListParagraph"/>
-        <w:numPr>
-          <w:ilvl w:val="0"/>
-          <w:numId w:val="9"/>
-        </w:numPr>
-      </w:pPr>
-      <w:r>
-        <w:t>Persistent data in the form of saved snapshot images of the room will be stored on the user’s device.</w:t>
-      </w:r>
-    </w:p>
-    <w:p>
-      <w:pPr>
-        <w:pStyle w:val="ListParagraph"/>
-        <w:numPr>
-          <w:ilvl w:val="0"/>
-          <w:numId w:val="9"/>
-        </w:numPr>
-      </w:pPr>
-      <w:r>
-        <w:t>Data will be collected on things such as: average spend, age g</w:t>
-      </w:r>
-      <w:r>
-        <w:t>roups of users, number of repeat customers</w:t>
-      </w:r>
-      <w:r>
-        <w:t>, furniture trends</w:t>
-      </w:r>
-      <w:r>
-        <w:t xml:space="preserve"> </w:t>
-      </w:r>
-      <w:r>
-        <w:t>etc.</w:t>
-      </w:r>
-    </w:p>
-    <w:p>
-      <w:pPr>
-        <w:ind w:left="360"/>
-      </w:pPr>
-    </w:p>
-    <w:p>
-      <w:r>
-        <w:t>Social environmental factors</w:t>
-      </w:r>
-    </w:p>
-    <w:p/>
-    <w:p>
-      <w:pPr>
-        <w:pStyle w:val="ListParagraph"/>
-        <w:numPr>
-          <w:ilvl w:val="0"/>
-          <w:numId w:val="10"/>
-        </w:numPr>
-      </w:pPr>
-      <w:r>
-        <w:t>There will be a sharing aspect of this app, primarily between the user and decorator but also if the user chooses to make their design public they may.</w:t>
-      </w:r>
-    </w:p>
-    <w:p>
-      <w:pPr>
-        <w:pStyle w:val="ListParagraph"/>
-        <w:numPr>
-          <w:ilvl w:val="0"/>
-          <w:numId w:val="10"/>
-        </w:numPr>
-      </w:pPr>
-      <w:r>
-        <w:t>In order for useful discussions to be had between user and decorator the data must be accurately synced between the two.</w:t>
-      </w:r>
-    </w:p>
-    <w:p/>
-    <w:p>
-      <w:r>
-        <w:t>User-experience</w:t>
-      </w:r>
-    </w:p>
-    <w:p/>
-    <w:p>
-      <w:pPr>
-        <w:pStyle w:val="ListParagraph"/>
-        <w:numPr>
-          <w:ilvl w:val="0"/>
-          <w:numId w:val="11"/>
-        </w:numPr>
-      </w:pPr>
-      <w:r>
-        <w:t>The app should be intuitive and frustration-free.</w:t>
-      </w:r>
-    </w:p>
-    <w:p>
-      <w:pPr>
-        <w:pStyle w:val="ListParagraph"/>
-        <w:numPr>
-          <w:ilvl w:val="0"/>
-          <w:numId w:val="11"/>
-        </w:numPr>
-      </w:pPr>
-      <w:r>
-        <w:t xml:space="preserve">It should be an enjoyable experience to play around with how the </w:t>
-      </w:r>
-      <w:r>
-        <w:t>user’s</w:t>
-      </w:r>
-      <w:r>
-        <w:t xml:space="preserve"> space looks with different designs.</w:t>
-      </w:r>
-    </w:p>
-    <w:p/>
-    <w:p>
-      <w:r>
-        <w:t xml:space="preserve">Technical limitations </w:t>
-      </w:r>
-    </w:p>
-    <w:p/>
-    <w:p>
-      <w:pPr>
-        <w:pStyle w:val="ListParagraph"/>
-        <w:numPr>
-          <w:ilvl w:val="0"/>
-          <w:numId w:val="12"/>
-        </w:numPr>
-      </w:pPr>
-      <w:r>
-        <w:t>To run on tablets etc. Most likely not on a computer as though it would be good, the AR element needing a live video feed most likely wouldn’t work on a PC unless the user was using a non-built in webcam.</w:t>
-      </w:r>
-    </w:p>
-    <w:p>
-      <w:pPr>
-        <w:pStyle w:val="ListParagraph"/>
-        <w:numPr>
-          <w:ilvl w:val="0"/>
-          <w:numId w:val="12"/>
-        </w:numPr>
-      </w:pPr>
-      <w:r>
-        <w:t>Only available for A</w:t>
+        <w:t xml:space="preserve">Allow the user to locate and filter decorating companies to </w:t>
+      </w:r>
+      <w:r>
+        <w:t>find the right team for the job after being given back quotes.</w:t>
+      </w:r>
+    </w:p>
+    <w:p>
+      <w:pPr>
+        <w:pStyle w:val="ListParagraph"/>
+        <w:numPr>
+          <w:ilvl w:val="0"/>
+          <w:numId w:val="8"/>
+        </w:numPr>
+      </w:pPr>
+      <w:r>
+        <w:t>Have a payment system for the user to pay the decorators after the job is complete.</w:t>
       </w:r>
       <w:bookmarkStart w:id="0" w:name="_GoBack"/>
       <w:bookmarkEnd w:id="0"/>
-      <w:r>
-        <w:t>ndroid devices initially.</w:t>
+    </w:p>
+    <w:p/>
+    <w:p>
+      <w:r>
+        <w:t>Constraints on the System</w:t>
+      </w:r>
+    </w:p>
+    <w:p/>
+    <w:p>
+      <w:pPr>
+        <w:pStyle w:val="ListParagraph"/>
+        <w:numPr>
+          <w:ilvl w:val="0"/>
+          <w:numId w:val="9"/>
+        </w:numPr>
+      </w:pPr>
+      <w:r>
+        <w:t>It should run on tablets and large phones.</w:t>
+      </w:r>
+    </w:p>
+    <w:p>
+      <w:pPr>
+        <w:pStyle w:val="ListParagraph"/>
+        <w:numPr>
+          <w:ilvl w:val="0"/>
+          <w:numId w:val="9"/>
+        </w:numPr>
+      </w:pPr>
+      <w:r>
+        <w:t>It will initially be coded to run on Android.</w:t>
+      </w:r>
+    </w:p>
+    <w:p/>
+    <w:p>
+      <w:r>
+        <w:t>Data</w:t>
+      </w:r>
+    </w:p>
+    <w:p/>
+    <w:p>
+      <w:pPr>
+        <w:pStyle w:val="ListParagraph"/>
+        <w:numPr>
+          <w:ilvl w:val="0"/>
+          <w:numId w:val="9"/>
+        </w:numPr>
+      </w:pPr>
+      <w:r>
+        <w:t>Review/rating data on decorators will be non-volatile, accurate and up to date.</w:t>
+      </w:r>
+    </w:p>
+    <w:p>
+      <w:pPr>
+        <w:pStyle w:val="ListParagraph"/>
+        <w:numPr>
+          <w:ilvl w:val="0"/>
+          <w:numId w:val="9"/>
+        </w:numPr>
+      </w:pPr>
+      <w:r>
+        <w:t>Persistent data in the form of saved snapshot images of the room will be stored on the user’s device.</w:t>
+      </w:r>
+    </w:p>
+    <w:p>
+      <w:pPr>
+        <w:pStyle w:val="ListParagraph"/>
+        <w:numPr>
+          <w:ilvl w:val="0"/>
+          <w:numId w:val="9"/>
+        </w:numPr>
+      </w:pPr>
+      <w:r>
+        <w:t>Data will be collected on things such as: average spend, age g</w:t>
+      </w:r>
+      <w:r>
+        <w:t>roups of users, number of repeat customers</w:t>
+      </w:r>
+      <w:r>
+        <w:t>, furniture trends</w:t>
+      </w:r>
+      <w:r>
+        <w:t xml:space="preserve"> </w:t>
+      </w:r>
+      <w:r>
+        <w:t>etc.</w:t>
+      </w:r>
+    </w:p>
+    <w:p>
+      <w:pPr>
+        <w:ind w:left="360"/>
+      </w:pPr>
+    </w:p>
+    <w:p>
+      <w:r>
+        <w:t>Social environmental factors</w:t>
+      </w:r>
+    </w:p>
+    <w:p/>
+    <w:p>
+      <w:pPr>
+        <w:pStyle w:val="ListParagraph"/>
+        <w:numPr>
+          <w:ilvl w:val="0"/>
+          <w:numId w:val="10"/>
+        </w:numPr>
+      </w:pPr>
+      <w:r>
+        <w:t>There will be a sharing aspect of this app, primarily between the user and decorator but also if the user chooses to make their design public they may.</w:t>
+      </w:r>
+    </w:p>
+    <w:p>
+      <w:pPr>
+        <w:pStyle w:val="ListParagraph"/>
+        <w:numPr>
+          <w:ilvl w:val="0"/>
+          <w:numId w:val="10"/>
+        </w:numPr>
+      </w:pPr>
+      <w:r>
+        <w:t>In order for useful discussions to be had between user and decorator the data must be accurately synced between the two.</w:t>
+      </w:r>
+    </w:p>
+    <w:p/>
+    <w:p>
+      <w:r>
+        <w:t>User-experience</w:t>
+      </w:r>
+    </w:p>
+    <w:p/>
+    <w:p>
+      <w:pPr>
+        <w:pStyle w:val="ListParagraph"/>
+        <w:numPr>
+          <w:ilvl w:val="0"/>
+          <w:numId w:val="11"/>
+        </w:numPr>
+      </w:pPr>
+      <w:r>
+        <w:t>The app should be intuitive and frustration-free.</w:t>
+      </w:r>
+    </w:p>
+    <w:p>
+      <w:pPr>
+        <w:pStyle w:val="ListParagraph"/>
+        <w:numPr>
+          <w:ilvl w:val="0"/>
+          <w:numId w:val="11"/>
+        </w:numPr>
+      </w:pPr>
+      <w:r>
+        <w:t xml:space="preserve">It should be an enjoyable experience to play around with how the </w:t>
+      </w:r>
+      <w:r>
+        <w:t>user’s</w:t>
+      </w:r>
+      <w:r>
+        <w:t xml:space="preserve"> space looks with different designs.</w:t>
+      </w:r>
+    </w:p>
+    <w:p/>
+    <w:p>
+      <w:r>
+        <w:t xml:space="preserve">Technical limitations </w:t>
+      </w:r>
+    </w:p>
+    <w:p/>
+    <w:p>
+      <w:pPr>
+        <w:pStyle w:val="ListParagraph"/>
+        <w:numPr>
+          <w:ilvl w:val="0"/>
+          <w:numId w:val="12"/>
+        </w:numPr>
+      </w:pPr>
+      <w:r>
+        <w:t>To run on tablets etc. Most likely not on a computer as though it would be good, the AR element needing a live video feed most likely wouldn’t work on a PC unless the user was using a non-built in webcam.</w:t>
+      </w:r>
+    </w:p>
+    <w:p>
+      <w:pPr>
+        <w:pStyle w:val="ListParagraph"/>
+        <w:numPr>
+          <w:ilvl w:val="0"/>
+          <w:numId w:val="12"/>
+        </w:numPr>
+      </w:pPr>
+      <w:r>
+        <w:t>Only available for Android devices initially.</w:t>
       </w:r>
     </w:p>
     <w:p>

</xml_diff>